<commit_message>
feat: enhance document generation for restoration migration forms
- Updated IPPIS number field in templates to use the correct variable
- Implemented asynchronous document generation with error handling
- Improved form submission process to reset state after successful document generation
- Added support for multiple request types with appropriate template selection
</commit_message>
<xml_diff>
--- a/public/RES_Template_multiple_all_approved.docx
+++ b/public/RES_Template_multiple_all_approved.docx
@@ -596,7 +596,7 @@
                 <w:sz w:val="28"/>
                 <w:szCs w:val="28"/>
               </w:rPr>
-              <w:t>ippisNumber</w:t>
+              <w:t>ippis</w:t>
             </w:r>
             <w:r>
               <w:rPr>
@@ -915,10 +915,10 @@
         <w:tblLook w:val="04A0" w:firstRow="1" w:lastRow="0" w:firstColumn="1" w:lastColumn="0" w:noHBand="0" w:noVBand="1"/>
       </w:tblPr>
       <w:tblGrid>
-        <w:gridCol w:w="2746"/>
-        <w:gridCol w:w="1841"/>
-        <w:gridCol w:w="1904"/>
-        <w:gridCol w:w="2165"/>
+        <w:gridCol w:w="3037"/>
+        <w:gridCol w:w="1113"/>
+        <w:gridCol w:w="2111"/>
+        <w:gridCol w:w="2395"/>
       </w:tblGrid>
       <w:tr>
         <w:tc>
@@ -1088,7 +1088,15 @@
                 <w:sz w:val="28"/>
                 <w:szCs w:val="28"/>
               </w:rPr>
-              <w:t>{ippisNumber}</w:t>
+              <w:t>{ippis</w:t>
+            </w:r>
+            <w:r>
+              <w:rPr>
+                <w:rFonts w:ascii="Tahoma" w:hAnsi="Tahoma" w:cs="Tahoma"/>
+                <w:sz w:val="28"/>
+                <w:szCs w:val="28"/>
+              </w:rPr>
+              <w:t>}</w:t>
             </w:r>
           </w:p>
         </w:tc>
@@ -1162,8 +1170,6 @@
               </w:rPr>
               <w:t>MDA</w:t>
             </w:r>
-            <w:bookmarkStart w:id="1" w:name="_GoBack"/>
-            <w:bookmarkEnd w:id="1"/>
             <w:r>
               <w:rPr>
                 <w:rFonts w:ascii="Tahoma" w:hAnsi="Tahoma" w:cs="Tahoma"/>
@@ -2159,10 +2165,10 @@
         <w:tblLook w:val="04A0" w:firstRow="1" w:lastRow="0" w:firstColumn="1" w:lastColumn="0" w:noHBand="0" w:noVBand="1"/>
       </w:tblPr>
       <w:tblGrid>
-        <w:gridCol w:w="2746"/>
-        <w:gridCol w:w="1841"/>
-        <w:gridCol w:w="1904"/>
-        <w:gridCol w:w="2165"/>
+        <w:gridCol w:w="3037"/>
+        <w:gridCol w:w="1113"/>
+        <w:gridCol w:w="2111"/>
+        <w:gridCol w:w="2395"/>
       </w:tblGrid>
       <w:tr>
         <w:tc>
@@ -2402,7 +2408,17 @@
                 <w:sz w:val="28"/>
                 <w:szCs w:val="28"/>
               </w:rPr>
-              <w:t>{ippisNumber}</w:t>
+              <w:t>{ippis</w:t>
+            </w:r>
+            <w:bookmarkStart w:id="1" w:name="_GoBack"/>
+            <w:bookmarkEnd w:id="1"/>
+            <w:r>
+              <w:rPr>
+                <w:rFonts w:ascii="Tahoma" w:hAnsi="Tahoma" w:cs="Tahoma"/>
+                <w:sz w:val="28"/>
+                <w:szCs w:val="28"/>
+              </w:rPr>
+              <w:t>}</w:t>
             </w:r>
           </w:p>
         </w:tc>

</xml_diff>